<commit_message>
Update Software Engineering - TO DO.docx
Update To do list
</commit_message>
<xml_diff>
--- a/Software Engineering - TO DO.docx
+++ b/Software Engineering - TO DO.docx
@@ -124,7 +124,33 @@
         <w:rPr>
           <w:rFonts w:ascii="Cambria" w:hAnsi="Cambria"/>
         </w:rPr>
-        <w:t xml:space="preserve"> Level Deutschland und Schweiz</w:t>
+        <w:t xml:space="preserve"> Level Deutschland und </w:t>
+      </w:r>
+      <w:proofErr w:type="gramStart"/>
+      <w:r>
+        <w:rPr>
+          <w:rFonts w:ascii="Cambria" w:hAnsi="Cambria"/>
+        </w:rPr>
+        <w:t>Schweiz</w:t>
+      </w:r>
+      <w:r>
+        <w:rPr>
+          <w:rFonts w:ascii="Cambria" w:hAnsi="Cambria"/>
+        </w:rPr>
+        <w:t xml:space="preserve">  </w:t>
+      </w:r>
+      <w:r>
+        <w:rPr>
+          <w:rFonts w:ascii="Apple Color Emoji" w:hAnsi="Apple Color Emoji"/>
+        </w:rPr>
+        <w:t>✔</w:t>
+      </w:r>
+      <w:proofErr w:type="gramEnd"/>
+      <w:r>
+        <w:rPr>
+          <w:rFonts w:ascii="Apple Color Emoji" w:hAnsi="Apple Color Emoji"/>
+        </w:rPr>
+        <w:t>︎</w:t>
       </w:r>
     </w:p>
     <w:p>
@@ -419,6 +445,56 @@
           <w:rFonts w:ascii="Cambria" w:hAnsi="Cambria"/>
         </w:rPr>
         <w:t xml:space="preserve"> Dokumentation</w:t>
+      </w:r>
+    </w:p>
+    <w:p>
+      <w:pPr>
+        <w:pStyle w:val="Listenabsatz"/>
+        <w:numPr>
+          <w:ilvl w:val="0"/>
+          <w:numId w:val="1"/>
+        </w:numPr>
+        <w:rPr>
+          <w:rFonts w:ascii="Cambria" w:hAnsi="Cambria"/>
+        </w:rPr>
+      </w:pPr>
+      <w:r>
+        <w:rPr>
+          <w:rFonts w:ascii="Cambria" w:hAnsi="Cambria"/>
+        </w:rPr>
+        <w:t>Daten Schweiz mit 1000 multiplizieren</w:t>
+      </w:r>
+    </w:p>
+    <w:p>
+      <w:pPr>
+        <w:pStyle w:val="Listenabsatz"/>
+        <w:numPr>
+          <w:ilvl w:val="0"/>
+          <w:numId w:val="1"/>
+        </w:numPr>
+        <w:rPr>
+          <w:rFonts w:ascii="Cambria" w:hAnsi="Cambria"/>
+        </w:rPr>
+      </w:pPr>
+      <w:r>
+        <w:rPr>
+          <w:rFonts w:ascii="Cambria" w:hAnsi="Cambria"/>
+        </w:rPr>
+        <w:t xml:space="preserve">Datensätze Schweiz und Deutschland </w:t>
+      </w:r>
+      <w:proofErr w:type="spellStart"/>
+      <w:r>
+        <w:rPr>
+          <w:rFonts w:ascii="Cambria" w:hAnsi="Cambria"/>
+        </w:rPr>
+        <w:t>mergen</w:t>
+      </w:r>
+      <w:proofErr w:type="spellEnd"/>
+      <w:r>
+        <w:rPr>
+          <w:rFonts w:ascii="Cambria" w:hAnsi="Cambria"/>
+        </w:rPr>
+        <w:t xml:space="preserve"> sodass man eine Regression durchführen kann</w:t>
       </w:r>
     </w:p>
     <w:p>

</xml_diff>

<commit_message>
Preparation of regional data for germany
- creating for loop to loop over keys in dictionary and organize data of dataframes in one go
- preparing code to include all the regional data for germany
</commit_message>
<xml_diff>
--- a/Software Engineering - TO DO.docx
+++ b/Software Engineering - TO DO.docx
@@ -17,25 +17,7 @@
           <w:sz w:val="28"/>
           <w:szCs w:val="28"/>
         </w:rPr>
-        <w:t xml:space="preserve">Software Engineering - </w:t>
-      </w:r>
-      <w:proofErr w:type="spellStart"/>
-      <w:r>
-        <w:rPr>
-          <w:rFonts w:ascii="Cambria" w:hAnsi="Cambria"/>
-          <w:sz w:val="28"/>
-          <w:szCs w:val="28"/>
-        </w:rPr>
-        <w:t>To</w:t>
-      </w:r>
-      <w:proofErr w:type="spellEnd"/>
-      <w:r>
-        <w:rPr>
-          <w:rFonts w:ascii="Cambria" w:hAnsi="Cambria"/>
-          <w:sz w:val="28"/>
-          <w:szCs w:val="28"/>
-        </w:rPr>
-        <w:t xml:space="preserve"> Do</w:t>
+        <w:t>Software Engineering - To Do</w:t>
       </w:r>
     </w:p>
     <w:p>
@@ -84,16 +66,26 @@
         <w:rPr>
           <w:rFonts w:ascii="Cambria" w:hAnsi="Cambria"/>
         </w:rPr>
-        <w:t xml:space="preserve"> ggf. auch Data </w:t>
-      </w:r>
-      <w:proofErr w:type="spellStart"/>
-      <w:r>
-        <w:rPr>
-          <w:rFonts w:ascii="Cambria" w:hAnsi="Cambria"/>
-        </w:rPr>
-        <w:t>Preparation</w:t>
-      </w:r>
-      <w:proofErr w:type="spellEnd"/>
+        <w:t xml:space="preserve"> ggf. auch Data Preparation</w:t>
+      </w:r>
+    </w:p>
+    <w:p>
+      <w:pPr>
+        <w:pStyle w:val="Listenabsatz"/>
+        <w:numPr>
+          <w:ilvl w:val="1"/>
+          <w:numId w:val="1"/>
+        </w:numPr>
+        <w:rPr>
+          <w:rFonts w:ascii="Cambria" w:hAnsi="Cambria"/>
+        </w:rPr>
+      </w:pPr>
+      <w:r>
+        <w:rPr>
+          <w:rFonts w:ascii="Cambria" w:hAnsi="Cambria"/>
+        </w:rPr>
+        <w:t>Keine Daten verfügbar für Erwerbstätige auf kantonaler Ebene</w:t>
+      </w:r>
     </w:p>
     <w:p>
       <w:pPr>
@@ -110,28 +102,7 @@
         <w:rPr>
           <w:rFonts w:ascii="Cambria" w:hAnsi="Cambria"/>
         </w:rPr>
-        <w:t xml:space="preserve">Daten zum </w:t>
-      </w:r>
-      <w:proofErr w:type="spellStart"/>
-      <w:r>
-        <w:rPr>
-          <w:rFonts w:ascii="Cambria" w:hAnsi="Cambria"/>
-        </w:rPr>
-        <w:t>Unemployment</w:t>
-      </w:r>
-      <w:proofErr w:type="spellEnd"/>
-      <w:r>
-        <w:rPr>
-          <w:rFonts w:ascii="Cambria" w:hAnsi="Cambria"/>
-        </w:rPr>
-        <w:t xml:space="preserve"> Level Deutschland und </w:t>
-      </w:r>
-      <w:proofErr w:type="gramStart"/>
-      <w:r>
-        <w:rPr>
-          <w:rFonts w:ascii="Cambria" w:hAnsi="Cambria"/>
-        </w:rPr>
-        <w:t>Schweiz</w:t>
+        <w:t>Daten zum Unemployment Level Deutschland und Schweiz</w:t>
       </w:r>
       <w:r>
         <w:rPr>
@@ -143,14 +114,7 @@
         <w:rPr>
           <w:rFonts w:ascii="Apple Color Emoji" w:hAnsi="Apple Color Emoji"/>
         </w:rPr>
-        <w:t>✔</w:t>
-      </w:r>
-      <w:proofErr w:type="gramEnd"/>
-      <w:r>
-        <w:rPr>
-          <w:rFonts w:ascii="Apple Color Emoji" w:hAnsi="Apple Color Emoji"/>
-        </w:rPr>
-        <w:t>︎</w:t>
+        <w:t>✔︎</w:t>
       </w:r>
     </w:p>
     <w:p>
@@ -170,54 +134,24 @@
         </w:rPr>
         <w:t xml:space="preserve">Verschiedene </w:t>
       </w:r>
-      <w:proofErr w:type="spellStart"/>
-      <w:r>
-        <w:rPr>
-          <w:rFonts w:ascii="Cambria" w:hAnsi="Cambria"/>
-        </w:rPr>
-        <w:t>python</w:t>
-      </w:r>
-      <w:proofErr w:type="spellEnd"/>
+      <w:r>
+        <w:rPr>
+          <w:rFonts w:ascii="Cambria" w:hAnsi="Cambria"/>
+        </w:rPr>
+        <w:t xml:space="preserve">python </w:t>
+      </w:r>
+      <w:r>
+        <w:rPr>
+          <w:rFonts w:ascii="Cambria" w:hAnsi="Cambria"/>
+        </w:rPr>
+        <w:t>files für Preparation und Regression</w:t>
+      </w:r>
       <w:r>
         <w:rPr>
           <w:rFonts w:ascii="Cambria" w:hAnsi="Cambria"/>
         </w:rPr>
         <w:t xml:space="preserve"> </w:t>
       </w:r>
-      <w:proofErr w:type="spellStart"/>
-      <w:r>
-        <w:rPr>
-          <w:rFonts w:ascii="Cambria" w:hAnsi="Cambria"/>
-        </w:rPr>
-        <w:t>files</w:t>
-      </w:r>
-      <w:proofErr w:type="spellEnd"/>
-      <w:r>
-        <w:rPr>
-          <w:rFonts w:ascii="Cambria" w:hAnsi="Cambria"/>
-        </w:rPr>
-        <w:t xml:space="preserve"> für </w:t>
-      </w:r>
-      <w:proofErr w:type="spellStart"/>
-      <w:r>
-        <w:rPr>
-          <w:rFonts w:ascii="Cambria" w:hAnsi="Cambria"/>
-        </w:rPr>
-        <w:t>Preparation</w:t>
-      </w:r>
-      <w:proofErr w:type="spellEnd"/>
-      <w:r>
-        <w:rPr>
-          <w:rFonts w:ascii="Cambria" w:hAnsi="Cambria"/>
-        </w:rPr>
-        <w:t xml:space="preserve"> und Regression</w:t>
-      </w:r>
-      <w:r>
-        <w:rPr>
-          <w:rFonts w:ascii="Cambria" w:hAnsi="Cambria"/>
-        </w:rPr>
-        <w:t xml:space="preserve"> </w:t>
-      </w:r>
       <w:r>
         <w:rPr>
           <w:rFonts w:ascii="Cambria" w:hAnsi="Cambria"/>
@@ -228,21 +162,7 @@
         <w:rPr>
           <w:rFonts w:ascii="Cambria" w:hAnsi="Cambria"/>
         </w:rPr>
-        <w:t xml:space="preserve"> finalen Datensatz als </w:t>
-      </w:r>
-      <w:proofErr w:type="spellStart"/>
-      <w:r>
-        <w:rPr>
-          <w:rFonts w:ascii="Cambria" w:hAnsi="Cambria"/>
-        </w:rPr>
-        <w:t>csv</w:t>
-      </w:r>
-      <w:proofErr w:type="spellEnd"/>
-      <w:r>
-        <w:rPr>
-          <w:rFonts w:ascii="Cambria" w:hAnsi="Cambria"/>
-        </w:rPr>
-        <w:t xml:space="preserve"> speichern</w:t>
+        <w:t xml:space="preserve"> finalen Datensatz als csv speichern</w:t>
       </w:r>
     </w:p>
     <w:p>
@@ -260,35 +180,7 @@
         <w:rPr>
           <w:rFonts w:ascii="Cambria" w:hAnsi="Cambria"/>
         </w:rPr>
-        <w:t xml:space="preserve">Summary </w:t>
-      </w:r>
-      <w:proofErr w:type="spellStart"/>
-      <w:r>
-        <w:rPr>
-          <w:rFonts w:ascii="Cambria" w:hAnsi="Cambria"/>
-        </w:rPr>
-        <w:t>statistics</w:t>
-      </w:r>
-      <w:proofErr w:type="spellEnd"/>
-      <w:r>
-        <w:rPr>
-          <w:rFonts w:ascii="Cambria" w:hAnsi="Cambria"/>
-        </w:rPr>
-        <w:t xml:space="preserve"> und finalen Datensatz nach </w:t>
-      </w:r>
-      <w:proofErr w:type="spellStart"/>
-      <w:r>
-        <w:rPr>
-          <w:rFonts w:ascii="Cambria" w:hAnsi="Cambria"/>
-        </w:rPr>
-        <w:t>LaTeX</w:t>
-      </w:r>
-      <w:proofErr w:type="spellEnd"/>
-      <w:r>
-        <w:rPr>
-          <w:rFonts w:ascii="Cambria" w:hAnsi="Cambria"/>
-        </w:rPr>
-        <w:t xml:space="preserve"> speichern</w:t>
+        <w:t>Summary statistics und finalen Datensatz nach LaTeX speichern</w:t>
       </w:r>
     </w:p>
     <w:p>
@@ -302,19 +194,11 @@
           <w:rFonts w:ascii="Cambria" w:hAnsi="Cambria"/>
         </w:rPr>
       </w:pPr>
-      <w:proofErr w:type="spellStart"/>
-      <w:r>
-        <w:rPr>
-          <w:rFonts w:ascii="Cambria" w:hAnsi="Cambria"/>
-        </w:rPr>
-        <w:t>Covariates</w:t>
-      </w:r>
-      <w:proofErr w:type="spellEnd"/>
-      <w:r>
-        <w:rPr>
-          <w:rFonts w:ascii="Cambria" w:hAnsi="Cambria"/>
-        </w:rPr>
-        <w:t xml:space="preserve"> aussuchen </w:t>
+      <w:r>
+        <w:rPr>
+          <w:rFonts w:ascii="Cambria" w:hAnsi="Cambria"/>
+        </w:rPr>
+        <w:t xml:space="preserve">Covariates aussuchen </w:t>
       </w:r>
     </w:p>
     <w:p>
@@ -352,33 +236,11 @@
           <w:rFonts w:ascii="Cambria" w:hAnsi="Cambria"/>
         </w:rPr>
       </w:pPr>
-      <w:proofErr w:type="spellStart"/>
-      <w:r>
-        <w:rPr>
-          <w:rFonts w:ascii="Cambria" w:hAnsi="Cambria"/>
-        </w:rPr>
-        <w:t>Diff</w:t>
-      </w:r>
-      <w:proofErr w:type="spellEnd"/>
-      <w:r>
-        <w:rPr>
-          <w:rFonts w:ascii="Cambria" w:hAnsi="Cambria"/>
-        </w:rPr>
-        <w:t>-in-</w:t>
-      </w:r>
-      <w:proofErr w:type="spellStart"/>
-      <w:r>
-        <w:rPr>
-          <w:rFonts w:ascii="Cambria" w:hAnsi="Cambria"/>
-        </w:rPr>
-        <w:t>Diff</w:t>
-      </w:r>
-      <w:proofErr w:type="spellEnd"/>
-      <w:r>
-        <w:rPr>
-          <w:rFonts w:ascii="Cambria" w:hAnsi="Cambria"/>
-        </w:rPr>
-        <w:t>: Annahmen testen</w:t>
+      <w:r>
+        <w:rPr>
+          <w:rFonts w:ascii="Cambria" w:hAnsi="Cambria"/>
+        </w:rPr>
+        <w:t>Diff-in-Diff: Annahmen testen</w:t>
       </w:r>
     </w:p>
     <w:p>
@@ -392,33 +254,11 @@
           <w:rFonts w:ascii="Cambria" w:hAnsi="Cambria"/>
         </w:rPr>
       </w:pPr>
-      <w:proofErr w:type="spellStart"/>
-      <w:r>
-        <w:rPr>
-          <w:rFonts w:ascii="Cambria" w:hAnsi="Cambria"/>
-        </w:rPr>
-        <w:t>Robustness</w:t>
-      </w:r>
-      <w:proofErr w:type="spellEnd"/>
-      <w:r>
-        <w:rPr>
-          <w:rFonts w:ascii="Cambria" w:hAnsi="Cambria"/>
-        </w:rPr>
-        <w:t xml:space="preserve"> </w:t>
-      </w:r>
-      <w:proofErr w:type="spellStart"/>
-      <w:r>
-        <w:rPr>
-          <w:rFonts w:ascii="Cambria" w:hAnsi="Cambria"/>
-        </w:rPr>
-        <w:t>tests</w:t>
-      </w:r>
-      <w:proofErr w:type="spellEnd"/>
-      <w:r>
-        <w:rPr>
-          <w:rFonts w:ascii="Cambria" w:hAnsi="Cambria"/>
-        </w:rPr>
-        <w:t xml:space="preserve"> </w:t>
+      <w:r>
+        <w:rPr>
+          <w:rFonts w:ascii="Cambria" w:hAnsi="Cambria"/>
+        </w:rPr>
+        <w:t xml:space="preserve">Robustness tests </w:t>
       </w:r>
     </w:p>
     <w:p>
@@ -432,19 +272,11 @@
           <w:rFonts w:ascii="Cambria" w:hAnsi="Cambria"/>
         </w:rPr>
       </w:pPr>
-      <w:proofErr w:type="spellStart"/>
-      <w:r>
-        <w:rPr>
-          <w:rFonts w:ascii="Cambria" w:hAnsi="Cambria"/>
-        </w:rPr>
-        <w:t>LaTeX</w:t>
-      </w:r>
-      <w:proofErr w:type="spellEnd"/>
-      <w:r>
-        <w:rPr>
-          <w:rFonts w:ascii="Cambria" w:hAnsi="Cambria"/>
-        </w:rPr>
-        <w:t xml:space="preserve"> Dokumentation</w:t>
+      <w:r>
+        <w:rPr>
+          <w:rFonts w:ascii="Cambria" w:hAnsi="Cambria"/>
+        </w:rPr>
+        <w:t>LaTeX Dokumentation</w:t>
       </w:r>
     </w:p>
     <w:p>
@@ -464,6 +296,18 @@
         </w:rPr>
         <w:t>Daten Schweiz mit 1000 multiplizieren</w:t>
       </w:r>
+      <w:r>
+        <w:rPr>
+          <w:rFonts w:ascii="Cambria" w:hAnsi="Cambria"/>
+        </w:rPr>
+        <w:t xml:space="preserve"> </w:t>
+      </w:r>
+      <w:r>
+        <w:rPr>
+          <w:rFonts w:ascii="Apple Color Emoji" w:hAnsi="Apple Color Emoji"/>
+        </w:rPr>
+        <w:t>✔︎</w:t>
+      </w:r>
     </w:p>
     <w:p>
       <w:pPr>
@@ -480,21 +324,7 @@
         <w:rPr>
           <w:rFonts w:ascii="Cambria" w:hAnsi="Cambria"/>
         </w:rPr>
-        <w:t xml:space="preserve">Datensätze Schweiz und Deutschland </w:t>
-      </w:r>
-      <w:proofErr w:type="spellStart"/>
-      <w:r>
-        <w:rPr>
-          <w:rFonts w:ascii="Cambria" w:hAnsi="Cambria"/>
-        </w:rPr>
-        <w:t>mergen</w:t>
-      </w:r>
-      <w:proofErr w:type="spellEnd"/>
-      <w:r>
-        <w:rPr>
-          <w:rFonts w:ascii="Cambria" w:hAnsi="Cambria"/>
-        </w:rPr>
-        <w:t xml:space="preserve"> sodass man eine Regression durchführen kann</w:t>
+        <w:t>Datensätze Schweiz und Deutschland mergen sodass man eine Regression durchführen kann</w:t>
       </w:r>
     </w:p>
     <w:p>
@@ -540,7 +370,7 @@
         <w:sz w:val="24"/>
       </w:rPr>
     </w:lvl>
-    <w:lvl w:ilvl="1" w:tplc="04070003" w:tentative="1">
+    <w:lvl w:ilvl="1" w:tplc="04070003">
       <w:start w:val="1"/>
       <w:numFmt w:val="bullet"/>
       <w:lvlText w:val="o"/>

</xml_diff>

<commit_message>
LATEX Updates and change of code descriptions
</commit_message>
<xml_diff>
--- a/Software Engineering - TO DO.docx
+++ b/Software Engineering - TO DO.docx
@@ -409,6 +409,24 @@
           <w:rFonts w:ascii="Cambria" w:hAnsi="Cambria"/>
         </w:rPr>
         <w:t>ReadMe schreiben</w:t>
+      </w:r>
+    </w:p>
+    <w:p>
+      <w:pPr>
+        <w:pStyle w:val="Listenabsatz"/>
+        <w:numPr>
+          <w:ilvl w:val="0"/>
+          <w:numId w:val="1"/>
+        </w:numPr>
+        <w:rPr>
+          <w:rFonts w:ascii="Cambria" w:hAnsi="Cambria"/>
+        </w:rPr>
+      </w:pPr>
+      <w:r>
+        <w:rPr>
+          <w:rFonts w:ascii="Cambria" w:hAnsi="Cambria"/>
+        </w:rPr>
+        <w:t>Tabellen etc. als .tex Dokumente speichern, damit direkt bei Latex hochladen</w:t>
       </w:r>
     </w:p>
     <w:p>

</xml_diff>

<commit_message>
Update to do and regression
- find atet for germany on a regional level
- prepare regression for switzerland on a regional level
- update to do
- ols for german data on low-salary employment
</commit_message>
<xml_diff>
--- a/Software Engineering - TO DO.docx
+++ b/Software Engineering - TO DO.docx
@@ -94,12 +94,21 @@
           <w:lang w:val="en-US"/>
         </w:rPr>
       </w:pPr>
+      <w:proofErr w:type="spellStart"/>
       <w:r>
         <w:rPr>
           <w:rFonts w:ascii="Cambria" w:hAnsi="Cambria"/>
           <w:lang w:val="en-US"/>
         </w:rPr>
-        <w:t xml:space="preserve">Vorbereitung: </w:t>
+        <w:t>Vorbereitung</w:t>
+      </w:r>
+      <w:proofErr w:type="spellEnd"/>
+      <w:r>
+        <w:rPr>
+          <w:rFonts w:ascii="Cambria" w:hAnsi="Cambria"/>
+          <w:lang w:val="en-US"/>
+        </w:rPr>
+        <w:t xml:space="preserve">: </w:t>
       </w:r>
     </w:p>
     <w:p>
@@ -125,7 +134,21 @@
         <w:rPr>
           <w:rFonts w:ascii="Cambria" w:hAnsi="Cambria"/>
         </w:rPr>
-        <w:t xml:space="preserve">Data Preparation abgeschlossen </w:t>
+        <w:t xml:space="preserve">Data </w:t>
+      </w:r>
+      <w:proofErr w:type="spellStart"/>
+      <w:r>
+        <w:rPr>
+          <w:rFonts w:ascii="Cambria" w:hAnsi="Cambria"/>
+        </w:rPr>
+        <w:t>Preparation</w:t>
+      </w:r>
+      <w:proofErr w:type="spellEnd"/>
+      <w:r>
+        <w:rPr>
+          <w:rFonts w:ascii="Cambria" w:hAnsi="Cambria"/>
+        </w:rPr>
+        <w:t xml:space="preserve"> abgeschlossen </w:t>
       </w:r>
       <w:r>
         <w:rPr>
@@ -208,11 +231,33 @@
           <w:rFonts w:ascii="Cambria" w:hAnsi="Cambria"/>
         </w:rPr>
       </w:pPr>
-      <w:r>
-        <w:rPr>
-          <w:rFonts w:ascii="Cambria" w:hAnsi="Cambria"/>
-        </w:rPr>
-        <w:t>Diff-in-Diff: Annahmen testen</w:t>
+      <w:proofErr w:type="spellStart"/>
+      <w:r>
+        <w:rPr>
+          <w:rFonts w:ascii="Cambria" w:hAnsi="Cambria"/>
+        </w:rPr>
+        <w:t>Diff</w:t>
+      </w:r>
+      <w:proofErr w:type="spellEnd"/>
+      <w:r>
+        <w:rPr>
+          <w:rFonts w:ascii="Cambria" w:hAnsi="Cambria"/>
+        </w:rPr>
+        <w:t>-in-</w:t>
+      </w:r>
+      <w:proofErr w:type="spellStart"/>
+      <w:r>
+        <w:rPr>
+          <w:rFonts w:ascii="Cambria" w:hAnsi="Cambria"/>
+        </w:rPr>
+        <w:t>Diff</w:t>
+      </w:r>
+      <w:proofErr w:type="spellEnd"/>
+      <w:r>
+        <w:rPr>
+          <w:rFonts w:ascii="Cambria" w:hAnsi="Cambria"/>
+        </w:rPr>
+        <w:t>: Annahmen testen</w:t>
       </w:r>
     </w:p>
     <w:p>
@@ -244,11 +289,19 @@
           <w:rFonts w:ascii="Cambria" w:hAnsi="Cambria"/>
         </w:rPr>
       </w:pPr>
-      <w:r>
-        <w:rPr>
-          <w:rFonts w:ascii="Cambria" w:hAnsi="Cambria"/>
-        </w:rPr>
-        <w:t xml:space="preserve">Robustness Tests </w:t>
+      <w:proofErr w:type="spellStart"/>
+      <w:r>
+        <w:rPr>
+          <w:rFonts w:ascii="Cambria" w:hAnsi="Cambria"/>
+        </w:rPr>
+        <w:t>Robustness</w:t>
+      </w:r>
+      <w:proofErr w:type="spellEnd"/>
+      <w:r>
+        <w:rPr>
+          <w:rFonts w:ascii="Cambria" w:hAnsi="Cambria"/>
+        </w:rPr>
+        <w:t xml:space="preserve"> Tests </w:t>
       </w:r>
     </w:p>
     <w:p>
@@ -262,11 +315,19 @@
           <w:rFonts w:ascii="Cambria" w:hAnsi="Cambria"/>
         </w:rPr>
       </w:pPr>
-      <w:r>
-        <w:rPr>
-          <w:rFonts w:ascii="Cambria" w:hAnsi="Cambria"/>
-        </w:rPr>
-        <w:t>Covariates aussuchen</w:t>
+      <w:proofErr w:type="spellStart"/>
+      <w:r>
+        <w:rPr>
+          <w:rFonts w:ascii="Cambria" w:hAnsi="Cambria"/>
+        </w:rPr>
+        <w:t>Covariates</w:t>
+      </w:r>
+      <w:proofErr w:type="spellEnd"/>
+      <w:r>
+        <w:rPr>
+          <w:rFonts w:ascii="Cambria" w:hAnsi="Cambria"/>
+        </w:rPr>
+        <w:t xml:space="preserve"> aussuchen</w:t>
       </w:r>
     </w:p>
     <w:p>
@@ -284,7 +345,21 @@
         <w:rPr>
           <w:rFonts w:ascii="Cambria" w:hAnsi="Cambria"/>
         </w:rPr>
-        <w:t>Regression mit verschiedenen Covariates durchführen</w:t>
+        <w:t xml:space="preserve">Regression mit verschiedenen </w:t>
+      </w:r>
+      <w:proofErr w:type="spellStart"/>
+      <w:r>
+        <w:rPr>
+          <w:rFonts w:ascii="Cambria" w:hAnsi="Cambria"/>
+        </w:rPr>
+        <w:t>Covariates</w:t>
+      </w:r>
+      <w:proofErr w:type="spellEnd"/>
+      <w:r>
+        <w:rPr>
+          <w:rFonts w:ascii="Cambria" w:hAnsi="Cambria"/>
+        </w:rPr>
+        <w:t xml:space="preserve"> durchführen</w:t>
       </w:r>
     </w:p>
     <w:p>
@@ -356,6 +431,7 @@
         </w:rPr>
         <w:t xml:space="preserve">Summary </w:t>
       </w:r>
+      <w:proofErr w:type="spellStart"/>
       <w:r>
         <w:rPr>
           <w:rFonts w:ascii="Cambria" w:hAnsi="Cambria"/>
@@ -366,7 +442,28 @@
         <w:rPr>
           <w:rFonts w:ascii="Cambria" w:hAnsi="Cambria"/>
         </w:rPr>
-        <w:t xml:space="preserve">tatistics, wichtige Graphen und finalen Datensatz nach LaTeX </w:t>
+        <w:t>tatistics</w:t>
+      </w:r>
+      <w:proofErr w:type="spellEnd"/>
+      <w:r>
+        <w:rPr>
+          <w:rFonts w:ascii="Cambria" w:hAnsi="Cambria"/>
+        </w:rPr>
+        <w:t xml:space="preserve">, wichtige Graphen und finalen Datensatz nach </w:t>
+      </w:r>
+      <w:proofErr w:type="spellStart"/>
+      <w:r>
+        <w:rPr>
+          <w:rFonts w:ascii="Cambria" w:hAnsi="Cambria"/>
+        </w:rPr>
+        <w:t>LaTeX</w:t>
+      </w:r>
+      <w:proofErr w:type="spellEnd"/>
+      <w:r>
+        <w:rPr>
+          <w:rFonts w:ascii="Cambria" w:hAnsi="Cambria"/>
+        </w:rPr>
+        <w:t xml:space="preserve"> </w:t>
       </w:r>
       <w:r>
         <w:rPr>
@@ -386,11 +483,19 @@
           <w:rFonts w:ascii="Cambria" w:hAnsi="Cambria"/>
         </w:rPr>
       </w:pPr>
-      <w:r>
-        <w:rPr>
-          <w:rFonts w:ascii="Cambria" w:hAnsi="Cambria"/>
-        </w:rPr>
-        <w:t>LaTeX Dokumentation</w:t>
+      <w:proofErr w:type="spellStart"/>
+      <w:r>
+        <w:rPr>
+          <w:rFonts w:ascii="Cambria" w:hAnsi="Cambria"/>
+        </w:rPr>
+        <w:t>LaTeX</w:t>
+      </w:r>
+      <w:proofErr w:type="spellEnd"/>
+      <w:r>
+        <w:rPr>
+          <w:rFonts w:ascii="Cambria" w:hAnsi="Cambria"/>
+        </w:rPr>
+        <w:t xml:space="preserve"> Dokumentation</w:t>
       </w:r>
     </w:p>
     <w:p>
@@ -404,11 +509,19 @@
           <w:rFonts w:ascii="Cambria" w:hAnsi="Cambria"/>
         </w:rPr>
       </w:pPr>
-      <w:r>
-        <w:rPr>
-          <w:rFonts w:ascii="Cambria" w:hAnsi="Cambria"/>
-        </w:rPr>
-        <w:t>ReadMe schreiben</w:t>
+      <w:proofErr w:type="spellStart"/>
+      <w:r>
+        <w:rPr>
+          <w:rFonts w:ascii="Cambria" w:hAnsi="Cambria"/>
+        </w:rPr>
+        <w:t>ReadMe</w:t>
+      </w:r>
+      <w:proofErr w:type="spellEnd"/>
+      <w:r>
+        <w:rPr>
+          <w:rFonts w:ascii="Cambria" w:hAnsi="Cambria"/>
+        </w:rPr>
+        <w:t xml:space="preserve"> schreiben</w:t>
       </w:r>
     </w:p>
     <w:p>
@@ -426,7 +539,21 @@
         <w:rPr>
           <w:rFonts w:ascii="Cambria" w:hAnsi="Cambria"/>
         </w:rPr>
-        <w:t>Tabellen etc. als .tex Dokumente speichern, damit direkt bei Latex hochladen</w:t>
+        <w:t>Tabellen etc. als .</w:t>
+      </w:r>
+      <w:proofErr w:type="spellStart"/>
+      <w:r>
+        <w:rPr>
+          <w:rFonts w:ascii="Cambria" w:hAnsi="Cambria"/>
+        </w:rPr>
+        <w:t>tex</w:t>
+      </w:r>
+      <w:proofErr w:type="spellEnd"/>
+      <w:r>
+        <w:rPr>
+          <w:rFonts w:ascii="Cambria" w:hAnsi="Cambria"/>
+        </w:rPr>
+        <w:t xml:space="preserve"> Dokumente speichern, damit direkt bei Latex hochladen</w:t>
       </w:r>
     </w:p>
     <w:p>
@@ -525,7 +652,21 @@
         <w:rPr>
           <w:rFonts w:ascii="Cambria" w:hAnsi="Cambria"/>
         </w:rPr>
-        <w:t xml:space="preserve">Verschiedene Python Dateien für Preparation und Regression </w:t>
+        <w:t xml:space="preserve">Verschiedene Python Dateien für </w:t>
+      </w:r>
+      <w:proofErr w:type="spellStart"/>
+      <w:r>
+        <w:rPr>
+          <w:rFonts w:ascii="Cambria" w:hAnsi="Cambria"/>
+        </w:rPr>
+        <w:t>Preparation</w:t>
+      </w:r>
+      <w:proofErr w:type="spellEnd"/>
+      <w:r>
+        <w:rPr>
+          <w:rFonts w:ascii="Cambria" w:hAnsi="Cambria"/>
+        </w:rPr>
+        <w:t xml:space="preserve"> und Regression </w:t>
       </w:r>
       <w:r>
         <w:rPr>
@@ -609,8 +750,16 @@
         <w:rPr>
           <w:rFonts w:ascii="Cambria" w:hAnsi="Cambria"/>
         </w:rPr>
-        <w:t xml:space="preserve"> ggf. auch Data Preparation</w:t>
-      </w:r>
+        <w:t xml:space="preserve"> ggf. auch Data </w:t>
+      </w:r>
+      <w:proofErr w:type="spellStart"/>
+      <w:r>
+        <w:rPr>
+          <w:rFonts w:ascii="Cambria" w:hAnsi="Cambria"/>
+        </w:rPr>
+        <w:t>Preparation</w:t>
+      </w:r>
+      <w:proofErr w:type="spellEnd"/>
       <w:r>
         <w:rPr>
           <w:rFonts w:ascii="Apple Color Emoji" w:hAnsi="Apple Color Emoji"/>
@@ -644,11 +793,158 @@
     </w:p>
     <w:p>
       <w:pPr>
+        <w:rPr>
+          <w:rFonts w:ascii="Cambria" w:hAnsi="Cambria"/>
+        </w:rPr>
+      </w:pPr>
+    </w:p>
+    <w:p>
+      <w:pPr>
+        <w:rPr>
+          <w:rFonts w:ascii="Cambria" w:hAnsi="Cambria"/>
+        </w:rPr>
+      </w:pPr>
+    </w:p>
+    <w:p>
+      <w:pPr>
+        <w:rPr>
+          <w:rFonts w:ascii="Cambria" w:hAnsi="Cambria"/>
+        </w:rPr>
+      </w:pPr>
+      <w:r>
+        <w:rPr>
+          <w:rFonts w:ascii="Cambria" w:hAnsi="Cambria"/>
+        </w:rPr>
+        <w:t>Vorschläge/Anmerkungen:</w:t>
+      </w:r>
+    </w:p>
+    <w:p>
+      <w:pPr>
         <w:pStyle w:val="Listenabsatz"/>
-        <w:rPr>
-          <w:rFonts w:ascii="Cambria" w:hAnsi="Cambria"/>
-        </w:rPr>
-      </w:pPr>
+        <w:numPr>
+          <w:ilvl w:val="0"/>
+          <w:numId w:val="3"/>
+        </w:numPr>
+        <w:rPr>
+          <w:rFonts w:ascii="Cambria" w:hAnsi="Cambria"/>
+        </w:rPr>
+      </w:pPr>
+      <w:r>
+        <w:rPr>
+          <w:rFonts w:ascii="Cambria" w:hAnsi="Cambria"/>
+        </w:rPr>
+        <w:t xml:space="preserve">Regional Data Schweiz: soll </w:t>
+      </w:r>
+      <w:proofErr w:type="spellStart"/>
+      <w:r>
+        <w:rPr>
+          <w:rFonts w:ascii="Cambria" w:hAnsi="Cambria"/>
+        </w:rPr>
+        <w:t>employment</w:t>
+      </w:r>
+      <w:proofErr w:type="spellEnd"/>
+      <w:r>
+        <w:rPr>
+          <w:rFonts w:ascii="Cambria" w:hAnsi="Cambria"/>
+        </w:rPr>
+        <w:t xml:space="preserve"> = </w:t>
+      </w:r>
+      <w:proofErr w:type="spellStart"/>
+      <w:r>
+        <w:rPr>
+          <w:rFonts w:ascii="Cambria" w:hAnsi="Cambria"/>
+        </w:rPr>
+        <w:t>population</w:t>
+      </w:r>
+      <w:proofErr w:type="spellEnd"/>
+      <w:r>
+        <w:rPr>
+          <w:rFonts w:ascii="Cambria" w:hAnsi="Cambria"/>
+        </w:rPr>
+        <w:t xml:space="preserve"> sein?</w:t>
+      </w:r>
+    </w:p>
+    <w:p>
+      <w:pPr>
+        <w:pStyle w:val="Listenabsatz"/>
+        <w:numPr>
+          <w:ilvl w:val="0"/>
+          <w:numId w:val="3"/>
+        </w:numPr>
+        <w:rPr>
+          <w:rFonts w:ascii="Cambria" w:hAnsi="Cambria"/>
+        </w:rPr>
+      </w:pPr>
+      <w:r>
+        <w:rPr>
+          <w:rFonts w:ascii="Cambria" w:hAnsi="Cambria"/>
+        </w:rPr>
+        <w:t xml:space="preserve">Regional Data Schweiz: </w:t>
+      </w:r>
+      <w:proofErr w:type="spellStart"/>
+      <w:r>
+        <w:rPr>
+          <w:rFonts w:ascii="Cambria" w:hAnsi="Cambria"/>
+        </w:rPr>
+        <w:t>Unemployment</w:t>
+      </w:r>
+      <w:proofErr w:type="spellEnd"/>
+      <w:r>
+        <w:rPr>
+          <w:rFonts w:ascii="Cambria" w:hAnsi="Cambria"/>
+        </w:rPr>
+        <w:t xml:space="preserve"> rate fehlt bzw. </w:t>
+      </w:r>
+      <w:r>
+        <w:rPr>
+          <w:rFonts w:ascii="Cambria" w:hAnsi="Cambria"/>
+        </w:rPr>
+        <w:t>i</w:t>
+      </w:r>
+      <w:r>
+        <w:rPr>
+          <w:rFonts w:ascii="Cambria" w:hAnsi="Cambria"/>
+        </w:rPr>
+        <w:t>st gleich</w:t>
+      </w:r>
+      <w:r>
+        <w:rPr>
+          <w:rFonts w:ascii="Cambria" w:hAnsi="Cambria"/>
+        </w:rPr>
+        <w:t xml:space="preserve"> </w:t>
+      </w:r>
+      <w:proofErr w:type="spellStart"/>
+      <w:r>
+        <w:rPr>
+          <w:rFonts w:ascii="Cambria" w:hAnsi="Cambria"/>
+        </w:rPr>
+        <w:t>gross</w:t>
+      </w:r>
+      <w:proofErr w:type="spellEnd"/>
+      <w:r>
+        <w:rPr>
+          <w:rFonts w:ascii="Cambria" w:hAnsi="Cambria"/>
+        </w:rPr>
+        <w:t xml:space="preserve"> unemployment</w:t>
+      </w:r>
+    </w:p>
+    <w:p>
+      <w:pPr>
+        <w:pStyle w:val="Listenabsatz"/>
+        <w:numPr>
+          <w:ilvl w:val="0"/>
+          <w:numId w:val="3"/>
+        </w:numPr>
+        <w:rPr>
+          <w:rFonts w:ascii="Cambria" w:hAnsi="Cambria"/>
+        </w:rPr>
+      </w:pPr>
+      <w:r>
+        <w:rPr>
+          <w:rFonts w:ascii="Cambria" w:hAnsi="Cambria"/>
+        </w:rPr>
+        <w:t>Alle Spalten mit dem gleichen Inhalt gleich benennen?</w:t>
+      </w:r>
     </w:p>
     <w:p>
       <w:pPr>
@@ -670,6 +966,119 @@
 <file path=word/numbering.xml><?xml version="1.0" encoding="utf-8"?>
 <w:numbering xmlns:wpc="http://schemas.microsoft.com/office/word/2010/wordprocessingCanvas" xmlns:cx="http://schemas.microsoft.com/office/drawing/2014/chartex" xmlns:cx1="http://schemas.microsoft.com/office/drawing/2015/9/8/chartex" xmlns:cx2="http://schemas.microsoft.com/office/drawing/2015/10/21/chartex" xmlns:cx3="http://schemas.microsoft.com/office/drawing/2016/5/9/chartex" xmlns:cx4="http://schemas.microsoft.com/office/drawing/2016/5/10/chartex" xmlns:cx5="http://schemas.microsoft.com/office/drawing/2016/5/11/chartex" xmlns:cx6="http://schemas.microsoft.com/office/drawing/2016/5/12/chartex" xmlns:cx7="http://schemas.microsoft.com/office/drawing/2016/5/13/chartex" xmlns:cx8="http://schemas.microsoft.com/office/drawing/2016/5/14/chartex" xmlns:mc="http://schemas.openxmlformats.org/markup-compatibility/2006" xmlns:aink="http://schemas.microsoft.com/office/drawing/2016/ink" xmlns:am3d="http://schemas.microsoft.com/office/drawing/2017/model3d" xmlns:o="urn:schemas-microsoft-com:office:office" xmlns:r="http://schemas.openxmlformats.org/officeDocument/2006/relationships" xmlns:m="http://schemas.openxmlformats.org/officeDocument/2006/math" xmlns:v="urn:schemas-microsoft-com:vml" xmlns:wp14="http://schemas.microsoft.com/office/word/2010/wordprocessingDrawing" xmlns:wp="http://schemas.openxmlformats.org/drawingml/2006/wordprocessingDrawing" xmlns:w10="urn:schemas-microsoft-com:office:word" xmlns:w="http://schemas.openxmlformats.org/wordprocessingml/2006/main" xmlns:w14="http://schemas.microsoft.com/office/word/2010/wordml" xmlns:w15="http://schemas.microsoft.com/office/word/2012/wordml" xmlns:w16cex="http://schemas.microsoft.com/office/word/2018/wordml/cex" xmlns:w16cid="http://schemas.microsoft.com/office/word/2016/wordml/cid" xmlns:w16="http://schemas.microsoft.com/office/word/2018/wordml" xmlns:w16sdtdh="http://schemas.microsoft.com/office/word/2020/wordml/sdtdatahash" xmlns:w16se="http://schemas.microsoft.com/office/word/2015/wordml/symex" xmlns:wpg="http://schemas.microsoft.com/office/word/2010/wordprocessingGroup" xmlns:wpi="http://schemas.microsoft.com/office/word/2010/wordprocessingInk" xmlns:wne="http://schemas.microsoft.com/office/word/2006/wordml" xmlns:wps="http://schemas.microsoft.com/office/word/2010/wordprocessingShape" mc:Ignorable="w14 w15 w16se w16cid w16 w16cex w16sdtdh wp14">
   <w:abstractNum w:abstractNumId="0" w15:restartNumberingAfterBreak="0">
+    <w:nsid w:val="10F372E3"/>
+    <w:multiLevelType w:val="hybridMultilevel"/>
+    <w:tmpl w:val="60588A28"/>
+    <w:lvl w:ilvl="0" w:tplc="04070001">
+      <w:start w:val="1"/>
+      <w:numFmt w:val="bullet"/>
+      <w:lvlText w:val=""/>
+      <w:lvlJc w:val="left"/>
+      <w:pPr>
+        <w:ind w:left="720" w:hanging="360"/>
+      </w:pPr>
+      <w:rPr>
+        <w:rFonts w:ascii="Symbol" w:hAnsi="Symbol" w:hint="default"/>
+      </w:rPr>
+    </w:lvl>
+    <w:lvl w:ilvl="1" w:tplc="04070003" w:tentative="1">
+      <w:start w:val="1"/>
+      <w:numFmt w:val="bullet"/>
+      <w:lvlText w:val="o"/>
+      <w:lvlJc w:val="left"/>
+      <w:pPr>
+        <w:ind w:left="1440" w:hanging="360"/>
+      </w:pPr>
+      <w:rPr>
+        <w:rFonts w:ascii="Courier New" w:hAnsi="Courier New" w:cs="Courier New" w:hint="default"/>
+      </w:rPr>
+    </w:lvl>
+    <w:lvl w:ilvl="2" w:tplc="04070005" w:tentative="1">
+      <w:start w:val="1"/>
+      <w:numFmt w:val="bullet"/>
+      <w:lvlText w:val=""/>
+      <w:lvlJc w:val="left"/>
+      <w:pPr>
+        <w:ind w:left="2160" w:hanging="360"/>
+      </w:pPr>
+      <w:rPr>
+        <w:rFonts w:ascii="Wingdings" w:hAnsi="Wingdings" w:hint="default"/>
+      </w:rPr>
+    </w:lvl>
+    <w:lvl w:ilvl="3" w:tplc="04070001" w:tentative="1">
+      <w:start w:val="1"/>
+      <w:numFmt w:val="bullet"/>
+      <w:lvlText w:val=""/>
+      <w:lvlJc w:val="left"/>
+      <w:pPr>
+        <w:ind w:left="2880" w:hanging="360"/>
+      </w:pPr>
+      <w:rPr>
+        <w:rFonts w:ascii="Symbol" w:hAnsi="Symbol" w:hint="default"/>
+      </w:rPr>
+    </w:lvl>
+    <w:lvl w:ilvl="4" w:tplc="04070003" w:tentative="1">
+      <w:start w:val="1"/>
+      <w:numFmt w:val="bullet"/>
+      <w:lvlText w:val="o"/>
+      <w:lvlJc w:val="left"/>
+      <w:pPr>
+        <w:ind w:left="3600" w:hanging="360"/>
+      </w:pPr>
+      <w:rPr>
+        <w:rFonts w:ascii="Courier New" w:hAnsi="Courier New" w:cs="Courier New" w:hint="default"/>
+      </w:rPr>
+    </w:lvl>
+    <w:lvl w:ilvl="5" w:tplc="04070005" w:tentative="1">
+      <w:start w:val="1"/>
+      <w:numFmt w:val="bullet"/>
+      <w:lvlText w:val=""/>
+      <w:lvlJc w:val="left"/>
+      <w:pPr>
+        <w:ind w:left="4320" w:hanging="360"/>
+      </w:pPr>
+      <w:rPr>
+        <w:rFonts w:ascii="Wingdings" w:hAnsi="Wingdings" w:hint="default"/>
+      </w:rPr>
+    </w:lvl>
+    <w:lvl w:ilvl="6" w:tplc="04070001" w:tentative="1">
+      <w:start w:val="1"/>
+      <w:numFmt w:val="bullet"/>
+      <w:lvlText w:val=""/>
+      <w:lvlJc w:val="left"/>
+      <w:pPr>
+        <w:ind w:left="5040" w:hanging="360"/>
+      </w:pPr>
+      <w:rPr>
+        <w:rFonts w:ascii="Symbol" w:hAnsi="Symbol" w:hint="default"/>
+      </w:rPr>
+    </w:lvl>
+    <w:lvl w:ilvl="7" w:tplc="04070003" w:tentative="1">
+      <w:start w:val="1"/>
+      <w:numFmt w:val="bullet"/>
+      <w:lvlText w:val="o"/>
+      <w:lvlJc w:val="left"/>
+      <w:pPr>
+        <w:ind w:left="5760" w:hanging="360"/>
+      </w:pPr>
+      <w:rPr>
+        <w:rFonts w:ascii="Courier New" w:hAnsi="Courier New" w:cs="Courier New" w:hint="default"/>
+      </w:rPr>
+    </w:lvl>
+    <w:lvl w:ilvl="8" w:tplc="04070005" w:tentative="1">
+      <w:start w:val="1"/>
+      <w:numFmt w:val="bullet"/>
+      <w:lvlText w:val=""/>
+      <w:lvlJc w:val="left"/>
+      <w:pPr>
+        <w:ind w:left="6480" w:hanging="360"/>
+      </w:pPr>
+      <w:rPr>
+        <w:rFonts w:ascii="Wingdings" w:hAnsi="Wingdings" w:hint="default"/>
+      </w:rPr>
+    </w:lvl>
+  </w:abstractNum>
+  <w:abstractNum w:abstractNumId="1" w15:restartNumberingAfterBreak="0">
     <w:nsid w:val="363B3C4D"/>
     <w:multiLevelType w:val="hybridMultilevel"/>
     <w:tmpl w:val="410CD7F0"/>
@@ -782,7 +1191,7 @@
       </w:rPr>
     </w:lvl>
   </w:abstractNum>
-  <w:abstractNum w:abstractNumId="1" w15:restartNumberingAfterBreak="0">
+  <w:abstractNum w:abstractNumId="2" w15:restartNumberingAfterBreak="0">
     <w:nsid w:val="4CDD6CA1"/>
     <w:multiLevelType w:val="hybridMultilevel"/>
     <w:tmpl w:val="48602068"/>
@@ -897,9 +1306,12 @@
     </w:lvl>
   </w:abstractNum>
   <w:num w:numId="1">
+    <w:abstractNumId w:val="2"/>
+  </w:num>
+  <w:num w:numId="2">
     <w:abstractNumId w:val="1"/>
   </w:num>
-  <w:num w:numId="2">
+  <w:num w:numId="3">
     <w:abstractNumId w:val="0"/>
   </w:num>
 </w:numbering>

</xml_diff>

<commit_message>
Update regression on a regional level
- checking common trend for MV and SH
- checking which cantons to use for Diff and Diff
</commit_message>
<xml_diff>
--- a/Software Engineering - TO DO.docx
+++ b/Software Engineering - TO DO.docx
@@ -925,8 +925,16 @@
         <w:rPr>
           <w:rFonts w:ascii="Cambria" w:hAnsi="Cambria"/>
         </w:rPr>
-        <w:t xml:space="preserve"> unemployment</w:t>
-      </w:r>
+        <w:t xml:space="preserve"> </w:t>
+      </w:r>
+      <w:proofErr w:type="spellStart"/>
+      <w:r>
+        <w:rPr>
+          <w:rFonts w:ascii="Cambria" w:hAnsi="Cambria"/>
+        </w:rPr>
+        <w:t>unemployment</w:t>
+      </w:r>
+      <w:proofErr w:type="spellEnd"/>
     </w:p>
     <w:p>
       <w:pPr>
@@ -944,6 +952,42 @@
           <w:rFonts w:ascii="Cambria" w:hAnsi="Cambria"/>
         </w:rPr>
         <w:t>Alle Spalten mit dem gleichen Inhalt gleich benennen?</w:t>
+      </w:r>
+    </w:p>
+    <w:p>
+      <w:pPr>
+        <w:pStyle w:val="Listenabsatz"/>
+        <w:numPr>
+          <w:ilvl w:val="0"/>
+          <w:numId w:val="3"/>
+        </w:numPr>
+        <w:rPr>
+          <w:rFonts w:ascii="Cambria" w:hAnsi="Cambria"/>
+        </w:rPr>
+      </w:pPr>
+      <w:r>
+        <w:rPr>
+          <w:rFonts w:ascii="Cambria" w:hAnsi="Cambria"/>
+        </w:rPr>
+        <w:t>Code „schön“ machen, mit mehr Kommentaren versehen</w:t>
+      </w:r>
+    </w:p>
+    <w:p>
+      <w:pPr>
+        <w:pStyle w:val="Listenabsatz"/>
+        <w:numPr>
+          <w:ilvl w:val="0"/>
+          <w:numId w:val="3"/>
+        </w:numPr>
+        <w:rPr>
+          <w:rFonts w:ascii="Cambria" w:hAnsi="Cambria"/>
+        </w:rPr>
+      </w:pPr>
+      <w:r>
+        <w:rPr>
+          <w:rFonts w:ascii="Cambria" w:hAnsi="Cambria"/>
+        </w:rPr>
+        <w:t>Alle Input Dateien in einen eigenen Ordner?</w:t>
       </w:r>
     </w:p>
     <w:p>

</xml_diff>